<commit_message>
Gabung file skripsi jadi satu
</commit_message>
<xml_diff>
--- a/Pengesahan Skripsi.docx
+++ b/Pengesahan Skripsi.docx
@@ -120,17 +120,17 @@
     <w:p>
       <w:pPr>
         <w:spacing w:line="360" w:lineRule="auto"/>
-        <w:jc w:val="center"/>
-        <w:rPr>
-          <w:rFonts w:ascii="Times New Roman" w:hAnsi="Times New Roman" w:cs="Times New Roman"/>
-          <w:b/>
-          <w:sz w:val="24"/>
+        <w:rPr>
+          <w:rFonts w:ascii="Times New Roman" w:hAnsi="Times New Roman" w:cs="Times New Roman"/>
+          <w:b/>
+          <w:sz w:val="24"/>
+          <w:u w:val="single"/>
         </w:rPr>
         <w:sectPr>
           <w:footerReference w:type="default" r:id="rId7"/>
           <w:type w:val="continuous"/>
-          <w:pgSz w:w="12240" w:h="15840"/>
-          <w:pgMar w:top="1440" w:right="1440" w:bottom="1440" w:left="1440" w:header="720" w:footer="720" w:gutter="0"/>
+          <w:pgSz w:w="11906" w:h="16838" w:code="9"/>
+          <w:pgMar w:top="1418" w:right="1418" w:bottom="1418" w:left="2268" w:header="720" w:footer="720" w:gutter="0"/>
           <w:cols w:space="720"/>
           <w:docGrid w:linePitch="360"/>
         </w:sectPr>
@@ -206,12 +206,12 @@
         </w:rPr>
         <w:sectPr>
           <w:type w:val="continuous"/>
-          <w:pgSz w:w="12240" w:h="15840"/>
-          <w:pgMar w:top="1440" w:right="1440" w:bottom="1440" w:left="1440" w:header="720" w:footer="720" w:gutter="0"/>
-          <w:cols w:num="3" w:space="680" w:equalWidth="0">
-            <w:col w:w="2155" w:space="680"/>
-            <w:col w:w="3232" w:space="680"/>
-            <w:col w:w="2613"/>
+          <w:pgSz w:w="11906" w:h="16838" w:code="9"/>
+          <w:pgMar w:top="1418" w:right="1418" w:bottom="1418" w:left="2268" w:header="720" w:footer="720" w:gutter="0"/>
+          <w:cols w:num="3" w:space="199" w:equalWidth="0">
+            <w:col w:w="1871" w:space="199"/>
+            <w:col w:w="3321" w:space="196"/>
+            <w:col w:w="2633"/>
           </w:cols>
           <w:docGrid w:linePitch="360"/>
         </w:sectPr>
@@ -281,31 +281,119 @@
         </w:rPr>
         <w:sectPr>
           <w:type w:val="continuous"/>
-          <w:pgSz w:w="12240" w:h="15840"/>
-          <w:pgMar w:top="1440" w:right="1440" w:bottom="1440" w:left="1440" w:header="720" w:footer="720" w:gutter="0"/>
-          <w:cols w:num="3" w:space="680" w:equalWidth="0">
-            <w:col w:w="2155" w:space="680"/>
-            <w:col w:w="3232" w:space="680"/>
-            <w:col w:w="2613"/>
+          <w:pgSz w:w="11906" w:h="16838" w:code="9"/>
+          <w:pgMar w:top="1418" w:right="1418" w:bottom="1418" w:left="2268" w:header="720" w:footer="720" w:gutter="0"/>
+          <w:cols w:num="3" w:space="199" w:equalWidth="0">
+            <w:col w:w="1871" w:space="199"/>
+            <w:col w:w="3321" w:space="196"/>
+            <w:col w:w="2633"/>
           </w:cols>
           <w:docGrid w:linePitch="360"/>
         </w:sectPr>
       </w:pPr>
-      <w:bookmarkStart w:id="0" w:name="_GoBack"/>
-      <w:bookmarkEnd w:id="0"/>
-    </w:p>
-    <w:p>
-      <w:pPr>
-        <w:spacing w:line="360" w:lineRule="auto"/>
-        <w:rPr>
-          <w:rFonts w:ascii="Times New Roman" w:hAnsi="Times New Roman" w:cs="Times New Roman"/>
-          <w:b/>
-          <w:sz w:val="24"/>
+    </w:p>
+    <w:p>
+      <w:pPr>
+        <w:spacing w:line="360" w:lineRule="auto"/>
+        <w:rPr>
+          <w:rFonts w:ascii="Times New Roman" w:hAnsi="Times New Roman" w:cs="Times New Roman"/>
+          <w:b/>
+          <w:sz w:val="24"/>
+        </w:rPr>
+      </w:pPr>
+    </w:p>
+    <w:p>
+      <w:pPr>
+        <w:spacing w:line="360" w:lineRule="auto"/>
+        <w:rPr>
+          <w:rFonts w:ascii="Times New Roman" w:hAnsi="Times New Roman" w:cs="Times New Roman"/>
+          <w:b/>
+          <w:sz w:val="24"/>
+        </w:rPr>
+      </w:pPr>
+    </w:p>
+    <w:p>
+      <w:pPr>
+        <w:spacing w:line="360" w:lineRule="auto"/>
+        <w:jc w:val="center"/>
+        <w:rPr>
+          <w:rFonts w:ascii="Times New Roman" w:hAnsi="Times New Roman" w:cs="Times New Roman"/>
+          <w:b/>
+          <w:sz w:val="24"/>
+        </w:rPr>
+      </w:pPr>
+      <w:r>
+        <w:rPr>
+          <w:rFonts w:ascii="Times New Roman" w:hAnsi="Times New Roman" w:cs="Times New Roman"/>
+          <w:b/>
+          <w:sz w:val="24"/>
+        </w:rPr>
+        <w:t>Disetujui oleh:</w:t>
+      </w:r>
+    </w:p>
+    <w:p>
+      <w:pPr>
+        <w:spacing w:line="360" w:lineRule="auto"/>
+        <w:jc w:val="center"/>
+        <w:rPr>
+          <w:rFonts w:ascii="Times New Roman" w:hAnsi="Times New Roman" w:cs="Times New Roman"/>
+          <w:b/>
+          <w:sz w:val="24"/>
+        </w:rPr>
+      </w:pPr>
+      <w:r>
+        <w:rPr>
+          <w:rFonts w:ascii="Times New Roman" w:hAnsi="Times New Roman" w:cs="Times New Roman"/>
+          <w:b/>
+          <w:sz w:val="24"/>
+        </w:rPr>
+        <w:t>Pembimbing dan Ketua Jurusan</w:t>
+      </w:r>
+    </w:p>
+    <w:p>
+      <w:pPr>
+        <w:spacing w:line="360" w:lineRule="auto"/>
+        <w:rPr>
+          <w:rFonts w:ascii="Times New Roman" w:hAnsi="Times New Roman" w:cs="Times New Roman"/>
+          <w:b/>
+          <w:sz w:val="24"/>
+        </w:rPr>
+      </w:pPr>
+    </w:p>
+    <w:p>
+      <w:pPr>
+        <w:spacing w:line="360" w:lineRule="auto"/>
+        <w:rPr>
+          <w:rFonts w:ascii="Times New Roman" w:hAnsi="Times New Roman" w:cs="Times New Roman"/>
+          <w:b/>
+          <w:sz w:val="24"/>
+        </w:rPr>
+      </w:pPr>
+    </w:p>
+    <w:p>
+      <w:pPr>
+        <w:spacing w:line="360" w:lineRule="auto"/>
+        <w:rPr>
+          <w:rFonts w:ascii="Times New Roman" w:hAnsi="Times New Roman" w:cs="Times New Roman"/>
+          <w:b/>
+          <w:sz w:val="24"/>
+          <w:u w:val="single"/>
+        </w:rPr>
+      </w:pPr>
+    </w:p>
+    <w:p>
+      <w:pPr>
+        <w:spacing w:line="360" w:lineRule="auto"/>
+        <w:rPr>
+          <w:rFonts w:ascii="Times New Roman" w:hAnsi="Times New Roman" w:cs="Times New Roman"/>
+          <w:b/>
+          <w:sz w:val="24"/>
+          <w:u w:val="single"/>
         </w:rPr>
         <w:sectPr>
           <w:type w:val="continuous"/>
-          <w:pgSz w:w="12240" w:h="15840"/>
-          <w:pgMar w:top="1440" w:right="1440" w:bottom="1440" w:left="1440" w:header="720" w:footer="720" w:gutter="0"/>
+          <w:pgSz w:w="11906" w:h="16838" w:code="9"/>
+          <w:pgMar w:top="1418" w:right="1418" w:bottom="1418" w:left="2268" w:header="720" w:footer="720" w:gutter="0"/>
           <w:cols w:space="720"/>
           <w:docGrid w:linePitch="360"/>
         </w:sectPr>
@@ -318,159 +406,51 @@
           <w:rFonts w:ascii="Times New Roman" w:hAnsi="Times New Roman" w:cs="Times New Roman"/>
           <w:b/>
           <w:sz w:val="24"/>
-        </w:rPr>
-      </w:pPr>
-    </w:p>
-    <w:p>
-      <w:pPr>
-        <w:spacing w:line="360" w:lineRule="auto"/>
-        <w:rPr>
-          <w:rFonts w:ascii="Times New Roman" w:hAnsi="Times New Roman" w:cs="Times New Roman"/>
-          <w:b/>
-          <w:sz w:val="24"/>
-        </w:rPr>
-      </w:pPr>
-    </w:p>
-    <w:p>
-      <w:pPr>
-        <w:spacing w:line="360" w:lineRule="auto"/>
-        <w:jc w:val="center"/>
-        <w:rPr>
-          <w:rFonts w:ascii="Times New Roman" w:hAnsi="Times New Roman" w:cs="Times New Roman"/>
-          <w:b/>
-          <w:sz w:val="24"/>
-        </w:rPr>
-      </w:pPr>
-      <w:r>
-        <w:rPr>
-          <w:rFonts w:ascii="Times New Roman" w:hAnsi="Times New Roman" w:cs="Times New Roman"/>
-          <w:b/>
-          <w:sz w:val="24"/>
-        </w:rPr>
-        <w:t>Disetujui oleh:</w:t>
-      </w:r>
-    </w:p>
-    <w:p>
-      <w:pPr>
-        <w:spacing w:line="360" w:lineRule="auto"/>
-        <w:jc w:val="center"/>
-        <w:rPr>
-          <w:rFonts w:ascii="Times New Roman" w:hAnsi="Times New Roman" w:cs="Times New Roman"/>
-          <w:b/>
-          <w:sz w:val="24"/>
-        </w:rPr>
-      </w:pPr>
-      <w:r>
-        <w:rPr>
-          <w:rFonts w:ascii="Times New Roman" w:hAnsi="Times New Roman" w:cs="Times New Roman"/>
-          <w:b/>
-          <w:sz w:val="24"/>
-        </w:rPr>
-        <w:t>Pembimbing dan Ketua Jurusan</w:t>
-      </w:r>
-    </w:p>
-    <w:p>
-      <w:pPr>
-        <w:spacing w:line="360" w:lineRule="auto"/>
-        <w:rPr>
-          <w:rFonts w:ascii="Times New Roman" w:hAnsi="Times New Roman" w:cs="Times New Roman"/>
-          <w:b/>
-          <w:sz w:val="24"/>
-        </w:rPr>
-      </w:pPr>
-    </w:p>
-    <w:p>
-      <w:pPr>
-        <w:spacing w:line="360" w:lineRule="auto"/>
-        <w:rPr>
-          <w:rFonts w:ascii="Times New Roman" w:hAnsi="Times New Roman" w:cs="Times New Roman"/>
-          <w:b/>
-          <w:sz w:val="24"/>
-        </w:rPr>
-      </w:pPr>
-    </w:p>
-    <w:p>
-      <w:pPr>
-        <w:spacing w:line="360" w:lineRule="auto"/>
-        <w:rPr>
-          <w:rFonts w:ascii="Times New Roman" w:hAnsi="Times New Roman" w:cs="Times New Roman"/>
-          <w:b/>
-          <w:sz w:val="24"/>
           <w:u w:val="single"/>
         </w:rPr>
       </w:pPr>
-    </w:p>
-    <w:p>
-      <w:pPr>
-        <w:spacing w:line="360" w:lineRule="auto"/>
+      <w:r>
         <w:rPr>
           <w:rFonts w:ascii="Times New Roman" w:hAnsi="Times New Roman" w:cs="Times New Roman"/>
           <w:b/>
           <w:sz w:val="24"/>
           <w:u w:val="single"/>
+        </w:rPr>
+        <w:t>Ir. Syaeful Karim, M.Comp.</w:t>
+      </w:r>
+    </w:p>
+    <w:p>
+      <w:pPr>
+        <w:spacing w:line="360" w:lineRule="auto"/>
+        <w:rPr>
+          <w:rFonts w:ascii="Times New Roman" w:hAnsi="Times New Roman" w:cs="Times New Roman"/>
+          <w:b/>
+          <w:sz w:val="24"/>
+          <w:u w:val="single"/>
+        </w:rPr>
+      </w:pPr>
+      <w:r>
+        <w:rPr>
+          <w:rFonts w:ascii="Times New Roman" w:hAnsi="Times New Roman" w:cs="Times New Roman"/>
+          <w:b/>
+          <w:sz w:val="24"/>
+          <w:u w:val="single"/>
+        </w:rPr>
+        <w:t>Fredy Purnomo, S.Kom., M.Kom</w:t>
+      </w:r>
+    </w:p>
+    <w:p>
+      <w:pPr>
+        <w:spacing w:line="360" w:lineRule="auto"/>
+        <w:rPr>
+          <w:rFonts w:ascii="Times New Roman" w:hAnsi="Times New Roman" w:cs="Times New Roman"/>
+          <w:b/>
+          <w:sz w:val="24"/>
         </w:rPr>
         <w:sectPr>
           <w:type w:val="continuous"/>
-          <w:pgSz w:w="12240" w:h="15840"/>
-          <w:pgMar w:top="1440" w:right="1440" w:bottom="1440" w:left="1440" w:header="720" w:footer="720" w:gutter="0"/>
-          <w:cols w:space="720"/>
-          <w:docGrid w:linePitch="360"/>
-        </w:sectPr>
-      </w:pPr>
-    </w:p>
-    <w:p>
-      <w:pPr>
-        <w:spacing w:line="360" w:lineRule="auto"/>
-        <w:rPr>
-          <w:rFonts w:ascii="Times New Roman" w:hAnsi="Times New Roman" w:cs="Times New Roman"/>
-          <w:b/>
-          <w:sz w:val="24"/>
-          <w:u w:val="single"/>
-        </w:rPr>
-      </w:pPr>
-      <w:r>
-        <w:rPr>
-          <w:rFonts w:ascii="Times New Roman" w:hAnsi="Times New Roman" w:cs="Times New Roman"/>
-          <w:b/>
-          <w:sz w:val="24"/>
-          <w:u w:val="single"/>
-        </w:rPr>
-        <w:t>Ir. Syaeful Karim, M.Comp.</w:t>
-      </w:r>
-    </w:p>
-    <w:p>
-      <w:pPr>
-        <w:spacing w:line="360" w:lineRule="auto"/>
-        <w:rPr>
-          <w:rFonts w:ascii="Times New Roman" w:hAnsi="Times New Roman" w:cs="Times New Roman"/>
-          <w:b/>
-          <w:sz w:val="24"/>
-          <w:u w:val="single"/>
-        </w:rPr>
-      </w:pPr>
-      <w:r>
-        <w:rPr>
-          <w:rFonts w:ascii="Times New Roman" w:hAnsi="Times New Roman" w:cs="Times New Roman"/>
-          <w:b/>
-          <w:sz w:val="24"/>
-          <w:u w:val="single"/>
-        </w:rPr>
-        <w:t>Fredy Purnomo, S.Kom., M.Kom</w:t>
-      </w:r>
-    </w:p>
-    <w:p>
-      <w:pPr>
-        <w:spacing w:line="360" w:lineRule="auto"/>
-        <w:rPr>
-          <w:rFonts w:ascii="Times New Roman" w:hAnsi="Times New Roman" w:cs="Times New Roman"/>
-          <w:b/>
-          <w:sz w:val="24"/>
-          <w:u w:val="single"/>
-        </w:rPr>
-        <w:sectPr>
-          <w:type w:val="continuous"/>
-          <w:pgSz w:w="12240" w:h="15840"/>
-          <w:pgMar w:top="1440" w:right="1440" w:bottom="1440" w:left="1440" w:header="720" w:footer="720" w:gutter="0"/>
+          <w:pgSz w:w="11906" w:h="16838" w:code="9"/>
+          <w:pgMar w:top="1418" w:right="1418" w:bottom="1418" w:left="2268" w:header="720" w:footer="720" w:gutter="0"/>
           <w:cols w:num="2" w:space="720"/>
           <w:docGrid w:linePitch="360"/>
         </w:sectPr>
@@ -515,7 +495,6 @@
     <w:p>
       <w:pPr>
         <w:spacing w:line="360" w:lineRule="auto"/>
-        <w:jc w:val="center"/>
         <w:rPr>
           <w:rFonts w:ascii="Times New Roman" w:hAnsi="Times New Roman" w:cs="Times New Roman"/>
           <w:b/>
@@ -523,8 +502,8 @@
         </w:rPr>
         <w:sectPr>
           <w:type w:val="continuous"/>
-          <w:pgSz w:w="12240" w:h="15840"/>
-          <w:pgMar w:top="1440" w:right="1440" w:bottom="1440" w:left="1440" w:header="720" w:footer="720" w:gutter="0"/>
+          <w:pgSz w:w="11906" w:h="16838" w:code="9"/>
+          <w:pgMar w:top="1418" w:right="1418" w:bottom="1418" w:left="2268" w:header="720" w:footer="720" w:gutter="0"/>
           <w:cols w:num="2" w:space="720"/>
           <w:docGrid w:linePitch="360"/>
         </w:sectPr>
@@ -539,11 +518,13 @@
           <w:sz w:val="24"/>
         </w:rPr>
       </w:pPr>
+      <w:bookmarkStart w:id="0" w:name="_GoBack"/>
+      <w:bookmarkEnd w:id="0"/>
     </w:p>
     <w:sectPr>
       <w:type w:val="continuous"/>
-      <w:pgSz w:w="12240" w:h="15840"/>
-      <w:pgMar w:top="1440" w:right="1440" w:bottom="1440" w:left="1440" w:header="720" w:footer="720" w:gutter="0"/>
+      <w:pgSz w:w="11906" w:h="16838" w:code="9"/>
+      <w:pgMar w:top="1418" w:right="1418" w:bottom="1418" w:left="2268" w:header="720" w:footer="720" w:gutter="0"/>
       <w:cols w:space="720"/>
       <w:docGrid w:linePitch="360"/>
     </w:sectPr>
@@ -630,6 +611,24 @@
         <w:sz w:val="24"/>
       </w:rPr>
       <w:t>2017</w:t>
+    </w:r>
+  </w:p>
+  <w:p>
+    <w:pPr>
+      <w:pStyle w:val="Footer"/>
+      <w:spacing w:line="360" w:lineRule="auto"/>
+      <w:jc w:val="center"/>
+      <w:rPr>
+        <w:rFonts w:ascii="Times New Roman" w:hAnsi="Times New Roman" w:cs="Times New Roman"/>
+        <w:sz w:val="24"/>
+      </w:rPr>
+    </w:pPr>
+    <w:r>
+      <w:rPr>
+        <w:rFonts w:ascii="Times New Roman" w:hAnsi="Times New Roman" w:cs="Times New Roman"/>
+        <w:sz w:val="24"/>
+      </w:rPr>
+      <w:t>ii</w:t>
     </w:r>
   </w:p>
 </w:ftr>
@@ -1431,7 +1430,7 @@
 </file>
 
 <file path=customXml/itemProps1.xml><?xml version="1.0" encoding="utf-8"?>
-<ds:datastoreItem xmlns:ds="http://schemas.openxmlformats.org/officeDocument/2006/customXml" ds:itemID="{3B15340B-05B1-4AD5-B3C8-1F51531571DE}">
+<ds:datastoreItem xmlns:ds="http://schemas.openxmlformats.org/officeDocument/2006/customXml" ds:itemID="{7BF618F6-4ACB-4150-BADE-2790DE46A616}">
   <ds:schemaRefs>
     <ds:schemaRef ds:uri="http://schemas.openxmlformats.org/officeDocument/2006/bibliography"/>
   </ds:schemaRefs>

</xml_diff>